<commit_message>
FA, XOR_BATCH, INPUT_GEN ADDED
</commit_message>
<xml_diff>
--- a/디집회 기말 플젝 ltspice 요령.docx
+++ b/디집회 기말 플젝 ltspice 요령.docx
@@ -3,10 +3,16 @@
 <w:document xmlns:wpc="http://schemas.microsoft.com/office/word/2010/wordprocessingCanvas" xmlns:cx="http://schemas.microsoft.com/office/drawing/2014/chartex" xmlns:cx1="http://schemas.microsoft.com/office/drawing/2015/9/8/chartex" xmlns:cx2="http://schemas.microsoft.com/office/drawing/2015/10/21/chartex" xmlns:cx3="http://schemas.microsoft.com/office/drawing/2016/5/9/chartex" xmlns:cx4="http://schemas.microsoft.com/office/drawing/2016/5/10/chartex" xmlns:cx5="http://schemas.microsoft.com/office/drawing/2016/5/11/chartex" xmlns:cx6="http://schemas.microsoft.com/office/drawing/2016/5/12/chartex" xmlns:cx7="http://schemas.microsoft.com/office/drawing/2016/5/13/chartex" xmlns:cx8="http://schemas.microsoft.com/office/drawing/2016/5/14/chartex" xmlns:mc="http://schemas.openxmlformats.org/markup-compatibility/2006" xmlns:aink="http://schemas.microsoft.com/office/drawing/2016/ink" xmlns:am3d="http://schemas.microsoft.com/office/drawing/2017/model3d" xmlns:o="urn:schemas-microsoft-com:office:office" xmlns:r="http://schemas.openxmlformats.org/officeDocument/2006/relationships" xmlns:m="http://schemas.openxmlformats.org/officeDocument/2006/math" xmlns:v="urn:schemas-microsoft-com:vml" xmlns:wp14="http://schemas.microsoft.com/office/word/2010/wordprocessingDrawing" xmlns:wp="http://schemas.openxmlformats.org/drawingml/2006/wordprocessingDrawing" xmlns:w10="urn:schemas-microsoft-com:office:word" xmlns:w="http://schemas.openxmlformats.org/wordprocessingml/2006/main" xmlns:w14="http://schemas.microsoft.com/office/word/2010/wordml" xmlns:w15="http://schemas.microsoft.com/office/word/2012/wordml" xmlns:w16cid="http://schemas.microsoft.com/office/word/2016/wordml/cid" xmlns:w16se="http://schemas.microsoft.com/office/word/2015/wordml/symex" xmlns:wpg="http://schemas.microsoft.com/office/word/2010/wordprocessingGroup" xmlns:wpi="http://schemas.microsoft.com/office/word/2010/wordprocessingInk" xmlns:wne="http://schemas.microsoft.com/office/word/2006/wordml" xmlns:wps="http://schemas.microsoft.com/office/word/2010/wordprocessingShape" mc:Ignorable="w14 w15 w16se w16cid wp14">
   <w:body>
     <w:p>
+      <w:pPr>
+        <w:rPr>
+          <w:sz w:val="16"/>
+        </w:rPr>
+      </w:pPr>
       <w:proofErr w:type="spellStart"/>
       <w:r>
         <w:rPr>
           <w:rFonts w:hint="eastAsia"/>
+          <w:sz w:val="16"/>
         </w:rPr>
         <w:t>디집회</w:t>
       </w:r>
@@ -14,6 +20,7 @@
       <w:r>
         <w:rPr>
           <w:rFonts w:hint="eastAsia"/>
+          <w:sz w:val="16"/>
         </w:rPr>
         <w:t xml:space="preserve"> 기말 </w:t>
       </w:r>
@@ -21,6 +28,7 @@
       <w:r>
         <w:rPr>
           <w:rFonts w:hint="eastAsia"/>
+          <w:sz w:val="16"/>
         </w:rPr>
         <w:t>플젝</w:t>
       </w:r>
@@ -28,20 +36,28 @@
       <w:r>
         <w:rPr>
           <w:rFonts w:hint="eastAsia"/>
+          <w:sz w:val="16"/>
         </w:rPr>
         <w:t xml:space="preserve"> </w:t>
       </w:r>
       <w:proofErr w:type="spellStart"/>
       <w:r>
+        <w:rPr>
+          <w:sz w:val="16"/>
+        </w:rPr>
         <w:t>ltspice</w:t>
       </w:r>
       <w:proofErr w:type="spellEnd"/>
       <w:r>
+        <w:rPr>
+          <w:sz w:val="16"/>
+        </w:rPr>
         <w:t xml:space="preserve"> </w:t>
       </w:r>
       <w:r>
         <w:rPr>
           <w:rFonts w:hint="eastAsia"/>
+          <w:sz w:val="16"/>
         </w:rPr>
         <w:t>요령</w:t>
       </w:r>
@@ -54,13 +70,20 @@
           <w:numId w:val="1"/>
         </w:numPr>
         <w:ind w:leftChars="0"/>
-      </w:pPr>
-      <w:r>
+        <w:rPr>
+          <w:sz w:val="16"/>
+        </w:rPr>
+      </w:pPr>
+      <w:r>
+        <w:rPr>
+          <w:sz w:val="16"/>
+        </w:rPr>
         <w:t xml:space="preserve">Symbol </w:t>
       </w:r>
       <w:r>
         <w:rPr>
           <w:rFonts w:hint="eastAsia"/>
+          <w:sz w:val="16"/>
         </w:rPr>
         <w:t>만들기</w:t>
       </w:r>
@@ -74,62 +97,86 @@
         </w:numPr>
         <w:ind w:leftChars="0"/>
         <w:rPr>
-          <w:rFonts w:hint="eastAsia"/>
-        </w:rPr>
-      </w:pPr>
-      <w:r>
+          <w:sz w:val="16"/>
+        </w:rPr>
+      </w:pPr>
+      <w:r>
+        <w:rPr>
+          <w:sz w:val="16"/>
+        </w:rPr>
         <w:t>F4</w:t>
       </w:r>
       <w:r>
         <w:rPr>
           <w:rFonts w:hint="eastAsia"/>
+          <w:sz w:val="16"/>
         </w:rPr>
         <w:t xml:space="preserve">로 </w:t>
       </w:r>
       <w:r>
+        <w:rPr>
+          <w:sz w:val="16"/>
+        </w:rPr>
         <w:t>Net name</w:t>
       </w:r>
       <w:r>
         <w:rPr>
           <w:rFonts w:hint="eastAsia"/>
+          <w:sz w:val="16"/>
         </w:rPr>
         <w:t xml:space="preserve">을 설정하는데 이때 </w:t>
       </w:r>
       <w:r>
+        <w:rPr>
+          <w:sz w:val="16"/>
+        </w:rPr>
         <w:t>input</w:t>
       </w:r>
       <w:r>
         <w:rPr>
           <w:rFonts w:hint="eastAsia"/>
+          <w:sz w:val="16"/>
         </w:rPr>
         <w:t xml:space="preserve">인지 </w:t>
       </w:r>
       <w:r>
+        <w:rPr>
+          <w:sz w:val="16"/>
+        </w:rPr>
         <w:t>output</w:t>
       </w:r>
       <w:r>
         <w:rPr>
           <w:rFonts w:hint="eastAsia"/>
+          <w:sz w:val="16"/>
         </w:rPr>
         <w:t xml:space="preserve">인지 정한다 </w:t>
       </w:r>
       <w:proofErr w:type="spellStart"/>
       <w:r>
+        <w:rPr>
+          <w:sz w:val="16"/>
+        </w:rPr>
         <w:t>vdd</w:t>
       </w:r>
       <w:proofErr w:type="spellEnd"/>
       <w:r>
         <w:rPr>
           <w:rFonts w:hint="eastAsia"/>
+          <w:sz w:val="16"/>
         </w:rPr>
         <w:t xml:space="preserve">는 그냥 </w:t>
       </w:r>
       <w:r>
+        <w:rPr>
+          <w:sz w:val="16"/>
+        </w:rPr>
         <w:t>bi-direction</w:t>
       </w:r>
       <w:r>
         <w:rPr>
           <w:rFonts w:hint="eastAsia"/>
+          <w:sz w:val="16"/>
         </w:rPr>
         <w:t>으로 하는게 맞을 듯</w:t>
       </w:r>
@@ -138,153 +185,20 @@
       <w:pPr>
         <w:pStyle w:val="a3"/>
         <w:ind w:leftChars="0" w:left="760"/>
-      </w:pPr>
-      <w:r>
+        <w:rPr>
+          <w:sz w:val="16"/>
+        </w:rPr>
+      </w:pPr>
+      <w:r>
+        <w:rPr>
+          <w:noProof/>
+          <w:sz w:val="16"/>
+        </w:rPr>
         <w:drawing>
           <wp:inline distT="0" distB="0" distL="0" distR="0" wp14:anchorId="6A774548" wp14:editId="13D49C8C">
             <wp:extent cx="2911450" cy="1712485"/>
             <wp:effectExtent l="0" t="0" r="3810" b="2540"/>
             <wp:docPr id="1" name="그림 1"/>
-            <wp:cNvGraphicFramePr>
-              <a:graphicFrameLocks xmlns:a="http://schemas.openxmlformats.org/drawingml/2006/main" noChangeAspect="1"/>
-            </wp:cNvGraphicFramePr>
-            <a:graphic xmlns:a="http://schemas.openxmlformats.org/drawingml/2006/main">
-              <a:graphicData uri="http://schemas.openxmlformats.org/drawingml/2006/picture">
-                <pic:pic xmlns:pic="http://schemas.openxmlformats.org/drawingml/2006/picture">
-                  <pic:nvPicPr>
-                    <pic:cNvPr id="1" name=""/>
-                    <pic:cNvPicPr/>
-                  </pic:nvPicPr>
-                  <pic:blipFill>
-                    <a:blip r:embed="rId5"/>
-                    <a:stretch>
-                      <a:fillRect/>
-                    </a:stretch>
-                  </pic:blipFill>
-                  <pic:spPr>
-                    <a:xfrm>
-                      <a:off x="0" y="0"/>
-                      <a:ext cx="2947151" cy="1733484"/>
-                    </a:xfrm>
-                    <a:prstGeom prst="rect">
-                      <a:avLst/>
-                    </a:prstGeom>
-                  </pic:spPr>
-                </pic:pic>
-              </a:graphicData>
-            </a:graphic>
-          </wp:inline>
-        </w:drawing>
-      </w:r>
-    </w:p>
-    <w:p>
-      <w:pPr>
-        <w:pStyle w:val="a3"/>
-        <w:numPr>
-          <w:ilvl w:val="1"/>
-          <w:numId w:val="2"/>
-        </w:numPr>
-        <w:ind w:leftChars="0"/>
-        <w:rPr>
-          <w:rFonts w:hint="eastAsia"/>
-        </w:rPr>
-      </w:pPr>
-      <w:r>
-        <w:rPr>
-          <w:rFonts w:hint="eastAsia"/>
-        </w:rPr>
-        <w:t>N</w:t>
-      </w:r>
-      <w:r>
-        <w:t xml:space="preserve">et name </w:t>
-      </w:r>
-      <w:r>
-        <w:rPr>
-          <w:rFonts w:hint="eastAsia"/>
-        </w:rPr>
-        <w:t>다 설정하고 s</w:t>
-      </w:r>
-      <w:r>
-        <w:t xml:space="preserve">ymbol </w:t>
-      </w:r>
-      <w:r>
-        <w:rPr>
-          <w:rFonts w:hint="eastAsia"/>
-        </w:rPr>
-        <w:t>만든다.</w:t>
-      </w:r>
-    </w:p>
-    <w:p>
-      <w:pPr>
-        <w:ind w:left="760"/>
-      </w:pPr>
-      <w:r>
-        <w:drawing>
-          <wp:inline distT="0" distB="0" distL="0" distR="0" wp14:anchorId="2EBA994A" wp14:editId="1651912A">
-            <wp:extent cx="2406580" cy="1203290"/>
-            <wp:effectExtent l="0" t="0" r="0" b="0"/>
-            <wp:docPr id="3" name="그림 3"/>
-            <wp:cNvGraphicFramePr>
-              <a:graphicFrameLocks xmlns:a="http://schemas.openxmlformats.org/drawingml/2006/main" noChangeAspect="1"/>
-            </wp:cNvGraphicFramePr>
-            <a:graphic xmlns:a="http://schemas.openxmlformats.org/drawingml/2006/main">
-              <a:graphicData uri="http://schemas.openxmlformats.org/drawingml/2006/picture">
-                <pic:pic xmlns:pic="http://schemas.openxmlformats.org/drawingml/2006/picture">
-                  <pic:nvPicPr>
-                    <pic:cNvPr id="1" name=""/>
-                    <pic:cNvPicPr/>
-                  </pic:nvPicPr>
-                  <pic:blipFill>
-                    <a:blip r:embed="rId6"/>
-                    <a:stretch>
-                      <a:fillRect/>
-                    </a:stretch>
-                  </pic:blipFill>
-                  <pic:spPr>
-                    <a:xfrm>
-                      <a:off x="0" y="0"/>
-                      <a:ext cx="2449201" cy="1224601"/>
-                    </a:xfrm>
-                    <a:prstGeom prst="rect">
-                      <a:avLst/>
-                    </a:prstGeom>
-                  </pic:spPr>
-                </pic:pic>
-              </a:graphicData>
-            </a:graphic>
-          </wp:inline>
-        </w:drawing>
-      </w:r>
-    </w:p>
-    <w:p>
-      <w:pPr>
-        <w:pStyle w:val="a3"/>
-        <w:numPr>
-          <w:ilvl w:val="1"/>
-          <w:numId w:val="2"/>
-        </w:numPr>
-        <w:ind w:leftChars="0"/>
-      </w:pPr>
-      <w:r>
-        <w:t xml:space="preserve"> </w:t>
-      </w:r>
-      <w:r>
-        <w:rPr>
-          <w:rFonts w:hint="eastAsia"/>
-        </w:rPr>
-        <w:t>여기서부턴 아트의 영역</w:t>
-      </w:r>
-    </w:p>
-    <w:p>
-      <w:pPr>
-        <w:ind w:left="760"/>
-      </w:pPr>
-      <w:r>
-        <w:drawing>
-          <wp:inline distT="0" distB="0" distL="0" distR="0" wp14:anchorId="4300EFD2" wp14:editId="1F766424">
-            <wp:extent cx="2039624" cy="1225899"/>
-            <wp:effectExtent l="0" t="0" r="0" b="0"/>
-            <wp:docPr id="4" name="그림 4"/>
             <wp:cNvGraphicFramePr>
               <a:graphicFrameLocks xmlns:a="http://schemas.openxmlformats.org/drawingml/2006/main" noChangeAspect="1"/>
             </wp:cNvGraphicFramePr>
@@ -304,7 +218,7 @@
                   <pic:spPr>
                     <a:xfrm>
                       <a:off x="0" y="0"/>
-                      <a:ext cx="2065034" cy="1241171"/>
+                      <a:ext cx="2947151" cy="1733484"/>
                     </a:xfrm>
                     <a:prstGeom prst="rect">
                       <a:avLst/>
@@ -326,75 +240,60 @@
         </w:numPr>
         <w:ind w:leftChars="0"/>
         <w:rPr>
-          <w:rFonts w:hint="eastAsia"/>
-        </w:rPr>
-      </w:pPr>
-      <w:r>
-        <w:rPr>
-          <w:rFonts w:hint="eastAsia"/>
-        </w:rPr>
-        <w:t>T</w:t>
-      </w:r>
-      <w:r>
-        <w:t>B</w:t>
-      </w:r>
-      <w:r>
-        <w:rPr>
-          <w:rFonts w:hint="eastAsia"/>
-        </w:rPr>
-        <w:t xml:space="preserve">에서 </w:t>
-      </w:r>
-      <w:r>
-        <w:t>f2</w:t>
-      </w:r>
-      <w:r>
-        <w:rPr>
-          <w:rFonts w:hint="eastAsia"/>
-        </w:rPr>
-        <w:t xml:space="preserve">누른다음 </w:t>
-      </w:r>
-      <w:r>
-        <w:t xml:space="preserve">top </w:t>
-      </w:r>
-      <w:proofErr w:type="spellStart"/>
-      <w:r>
-        <w:t>dicrectory</w:t>
-      </w:r>
-      <w:proofErr w:type="spellEnd"/>
-      <w:r>
-        <w:t xml:space="preserve"> </w:t>
-      </w:r>
-      <w:r>
-        <w:rPr>
-          <w:rFonts w:hint="eastAsia"/>
-        </w:rPr>
-        <w:t xml:space="preserve">바꿔서 </w:t>
-      </w:r>
-      <w:proofErr w:type="spellStart"/>
-      <w:r>
-        <w:rPr>
-          <w:rFonts w:hint="eastAsia"/>
-        </w:rPr>
-        <w:t>사용하면됨</w:t>
-      </w:r>
-      <w:proofErr w:type="spellEnd"/>
-      <w:r>
-        <w:rPr>
-          <w:rFonts w:hint="eastAsia"/>
-        </w:rPr>
-        <w:t>.</w:t>
+          <w:sz w:val="16"/>
+        </w:rPr>
+      </w:pPr>
+      <w:r>
+        <w:rPr>
+          <w:rFonts w:hint="eastAsia"/>
+          <w:sz w:val="16"/>
+        </w:rPr>
+        <w:t>N</w:t>
+      </w:r>
+      <w:r>
+        <w:rPr>
+          <w:sz w:val="16"/>
+        </w:rPr>
+        <w:t xml:space="preserve">et name </w:t>
+      </w:r>
+      <w:r>
+        <w:rPr>
+          <w:rFonts w:hint="eastAsia"/>
+          <w:sz w:val="16"/>
+        </w:rPr>
+        <w:t>다 설정하고 s</w:t>
+      </w:r>
+      <w:r>
+        <w:rPr>
+          <w:sz w:val="16"/>
+        </w:rPr>
+        <w:t xml:space="preserve">ymbol </w:t>
+      </w:r>
+      <w:r>
+        <w:rPr>
+          <w:rFonts w:hint="eastAsia"/>
+          <w:sz w:val="16"/>
+        </w:rPr>
+        <w:t>만든다.</w:t>
       </w:r>
     </w:p>
     <w:p>
       <w:pPr>
         <w:ind w:left="760"/>
-      </w:pPr>
-      <w:r>
+        <w:rPr>
+          <w:sz w:val="16"/>
+        </w:rPr>
+      </w:pPr>
+      <w:r>
+        <w:rPr>
+          <w:noProof/>
+          <w:sz w:val="16"/>
+        </w:rPr>
         <w:drawing>
-          <wp:inline distT="0" distB="0" distL="0" distR="0" wp14:anchorId="5792DD80" wp14:editId="6E1AE2BA">
-            <wp:extent cx="3160206" cy="1580103"/>
-            <wp:effectExtent l="0" t="0" r="2540" b="1270"/>
-            <wp:docPr id="5" name="그림 5"/>
+          <wp:inline distT="0" distB="0" distL="0" distR="0" wp14:anchorId="2EBA994A" wp14:editId="1651912A">
+            <wp:extent cx="2406580" cy="1203290"/>
+            <wp:effectExtent l="0" t="0" r="0" b="0"/>
+            <wp:docPr id="3" name="그림 3"/>
             <wp:cNvGraphicFramePr>
               <a:graphicFrameLocks xmlns:a="http://schemas.openxmlformats.org/drawingml/2006/main" noChangeAspect="1"/>
             </wp:cNvGraphicFramePr>
@@ -414,6 +313,219 @@
                   <pic:spPr>
                     <a:xfrm>
                       <a:off x="0" y="0"/>
+                      <a:ext cx="2449201" cy="1224601"/>
+                    </a:xfrm>
+                    <a:prstGeom prst="rect">
+                      <a:avLst/>
+                    </a:prstGeom>
+                  </pic:spPr>
+                </pic:pic>
+              </a:graphicData>
+            </a:graphic>
+          </wp:inline>
+        </w:drawing>
+      </w:r>
+    </w:p>
+    <w:p>
+      <w:pPr>
+        <w:pStyle w:val="a3"/>
+        <w:numPr>
+          <w:ilvl w:val="1"/>
+          <w:numId w:val="2"/>
+        </w:numPr>
+        <w:ind w:leftChars="0"/>
+        <w:rPr>
+          <w:sz w:val="16"/>
+        </w:rPr>
+      </w:pPr>
+      <w:r>
+        <w:rPr>
+          <w:sz w:val="16"/>
+        </w:rPr>
+        <w:t xml:space="preserve"> </w:t>
+      </w:r>
+      <w:r>
+        <w:rPr>
+          <w:rFonts w:hint="eastAsia"/>
+          <w:sz w:val="16"/>
+        </w:rPr>
+        <w:t>여기서부턴 아트의 영역</w:t>
+      </w:r>
+    </w:p>
+    <w:p>
+      <w:pPr>
+        <w:ind w:left="760"/>
+        <w:rPr>
+          <w:sz w:val="16"/>
+        </w:rPr>
+      </w:pPr>
+      <w:r>
+        <w:rPr>
+          <w:noProof/>
+          <w:sz w:val="16"/>
+        </w:rPr>
+        <w:drawing>
+          <wp:inline distT="0" distB="0" distL="0" distR="0" wp14:anchorId="4300EFD2" wp14:editId="1F766424">
+            <wp:extent cx="2039624" cy="1225899"/>
+            <wp:effectExtent l="0" t="0" r="0" b="0"/>
+            <wp:docPr id="4" name="그림 4"/>
+            <wp:cNvGraphicFramePr>
+              <a:graphicFrameLocks xmlns:a="http://schemas.openxmlformats.org/drawingml/2006/main" noChangeAspect="1"/>
+            </wp:cNvGraphicFramePr>
+            <a:graphic xmlns:a="http://schemas.openxmlformats.org/drawingml/2006/main">
+              <a:graphicData uri="http://schemas.openxmlformats.org/drawingml/2006/picture">
+                <pic:pic xmlns:pic="http://schemas.openxmlformats.org/drawingml/2006/picture">
+                  <pic:nvPicPr>
+                    <pic:cNvPr id="1" name=""/>
+                    <pic:cNvPicPr/>
+                  </pic:nvPicPr>
+                  <pic:blipFill>
+                    <a:blip r:embed="rId9"/>
+                    <a:stretch>
+                      <a:fillRect/>
+                    </a:stretch>
+                  </pic:blipFill>
+                  <pic:spPr>
+                    <a:xfrm>
+                      <a:off x="0" y="0"/>
+                      <a:ext cx="2065034" cy="1241171"/>
+                    </a:xfrm>
+                    <a:prstGeom prst="rect">
+                      <a:avLst/>
+                    </a:prstGeom>
+                  </pic:spPr>
+                </pic:pic>
+              </a:graphicData>
+            </a:graphic>
+          </wp:inline>
+        </w:drawing>
+      </w:r>
+    </w:p>
+    <w:p>
+      <w:pPr>
+        <w:pStyle w:val="a3"/>
+        <w:numPr>
+          <w:ilvl w:val="1"/>
+          <w:numId w:val="2"/>
+        </w:numPr>
+        <w:ind w:leftChars="0"/>
+        <w:rPr>
+          <w:sz w:val="16"/>
+        </w:rPr>
+      </w:pPr>
+      <w:r>
+        <w:rPr>
+          <w:rFonts w:hint="eastAsia"/>
+          <w:sz w:val="16"/>
+        </w:rPr>
+        <w:t>T</w:t>
+      </w:r>
+      <w:r>
+        <w:rPr>
+          <w:sz w:val="16"/>
+        </w:rPr>
+        <w:t>B</w:t>
+      </w:r>
+      <w:r>
+        <w:rPr>
+          <w:rFonts w:hint="eastAsia"/>
+          <w:sz w:val="16"/>
+        </w:rPr>
+        <w:t xml:space="preserve">에서 </w:t>
+      </w:r>
+      <w:r>
+        <w:rPr>
+          <w:sz w:val="16"/>
+        </w:rPr>
+        <w:t>f2</w:t>
+      </w:r>
+      <w:r>
+        <w:rPr>
+          <w:rFonts w:hint="eastAsia"/>
+          <w:sz w:val="16"/>
+        </w:rPr>
+        <w:t xml:space="preserve">누른다음 </w:t>
+      </w:r>
+      <w:r>
+        <w:rPr>
+          <w:sz w:val="16"/>
+        </w:rPr>
+        <w:t xml:space="preserve">top </w:t>
+      </w:r>
+      <w:proofErr w:type="spellStart"/>
+      <w:r>
+        <w:rPr>
+          <w:sz w:val="16"/>
+        </w:rPr>
+        <w:t>dicrectory</w:t>
+      </w:r>
+      <w:proofErr w:type="spellEnd"/>
+      <w:r>
+        <w:rPr>
+          <w:sz w:val="16"/>
+        </w:rPr>
+        <w:t xml:space="preserve"> </w:t>
+      </w:r>
+      <w:r>
+        <w:rPr>
+          <w:rFonts w:hint="eastAsia"/>
+          <w:sz w:val="16"/>
+        </w:rPr>
+        <w:t xml:space="preserve">바꿔서 </w:t>
+      </w:r>
+      <w:proofErr w:type="spellStart"/>
+      <w:r>
+        <w:rPr>
+          <w:rFonts w:hint="eastAsia"/>
+          <w:sz w:val="16"/>
+        </w:rPr>
+        <w:t>사용하면됨</w:t>
+      </w:r>
+      <w:proofErr w:type="spellEnd"/>
+      <w:r>
+        <w:rPr>
+          <w:rFonts w:hint="eastAsia"/>
+          <w:sz w:val="16"/>
+        </w:rPr>
+        <w:t>.</w:t>
+      </w:r>
+    </w:p>
+    <w:p>
+      <w:pPr>
+        <w:ind w:left="760"/>
+        <w:rPr>
+          <w:sz w:val="16"/>
+        </w:rPr>
+      </w:pPr>
+      <w:r>
+        <w:rPr>
+          <w:noProof/>
+          <w:sz w:val="16"/>
+        </w:rPr>
+        <w:drawing>
+          <wp:inline distT="0" distB="0" distL="0" distR="0" wp14:anchorId="5792DD80" wp14:editId="6E1AE2BA">
+            <wp:extent cx="3160206" cy="1580103"/>
+            <wp:effectExtent l="0" t="0" r="2540" b="1270"/>
+            <wp:docPr id="5" name="그림 5"/>
+            <wp:cNvGraphicFramePr>
+              <a:graphicFrameLocks xmlns:a="http://schemas.openxmlformats.org/drawingml/2006/main" noChangeAspect="1"/>
+            </wp:cNvGraphicFramePr>
+            <a:graphic xmlns:a="http://schemas.openxmlformats.org/drawingml/2006/main">
+              <a:graphicData uri="http://schemas.openxmlformats.org/drawingml/2006/picture">
+                <pic:pic xmlns:pic="http://schemas.openxmlformats.org/drawingml/2006/picture">
+                  <pic:nvPicPr>
+                    <pic:cNvPr id="1" name=""/>
+                    <pic:cNvPicPr/>
+                  </pic:nvPicPr>
+                  <pic:blipFill>
+                    <a:blip r:embed="rId10"/>
+                    <a:stretch>
+                      <a:fillRect/>
+                    </a:stretch>
+                  </pic:blipFill>
+                  <pic:spPr>
+                    <a:xfrm>
+                      <a:off x="0" y="0"/>
                       <a:ext cx="3240968" cy="1620484"/>
                     </a:xfrm>
                     <a:prstGeom prst="rect">
@@ -433,8 +545,14 @@
         <w:wordWrap/>
         <w:autoSpaceDE/>
         <w:autoSpaceDN/>
-      </w:pPr>
-      <w:r>
+        <w:rPr>
+          <w:sz w:val="16"/>
+        </w:rPr>
+      </w:pPr>
+      <w:r>
+        <w:rPr>
+          <w:sz w:val="16"/>
+        </w:rPr>
         <w:br w:type="page"/>
       </w:r>
     </w:p>
@@ -446,23 +564,34 @@
           <w:numId w:val="1"/>
         </w:numPr>
         <w:ind w:leftChars="0"/>
-      </w:pPr>
-      <w:r>
+        <w:rPr>
+          <w:sz w:val="16"/>
+        </w:rPr>
+      </w:pPr>
+      <w:r>
+        <w:rPr>
+          <w:sz w:val="16"/>
+        </w:rPr>
         <w:lastRenderedPageBreak/>
         <w:t>Param</w:t>
       </w:r>
       <w:r>
         <w:rPr>
           <w:rFonts w:hint="eastAsia"/>
+          <w:sz w:val="16"/>
         </w:rPr>
         <w:t xml:space="preserve">을 이용한 </w:t>
       </w:r>
       <w:r>
+        <w:rPr>
+          <w:sz w:val="16"/>
+        </w:rPr>
         <w:t>module</w:t>
       </w:r>
       <w:r>
         <w:rPr>
           <w:rFonts w:hint="eastAsia"/>
+          <w:sz w:val="16"/>
         </w:rPr>
         <w:t>설계</w:t>
       </w:r>
@@ -471,69 +600,95 @@
       <w:pPr>
         <w:pStyle w:val="a3"/>
         <w:ind w:leftChars="0" w:left="760"/>
-      </w:pPr>
-      <w:r>
-        <w:rPr>
-          <w:rFonts w:hint="eastAsia"/>
+        <w:rPr>
+          <w:sz w:val="16"/>
+        </w:rPr>
+      </w:pPr>
+      <w:r>
+        <w:rPr>
+          <w:rFonts w:hint="eastAsia"/>
+          <w:sz w:val="16"/>
         </w:rPr>
         <w:t>우리가 m</w:t>
       </w:r>
       <w:r>
+        <w:rPr>
+          <w:sz w:val="16"/>
+        </w:rPr>
         <w:t>odule</w:t>
       </w:r>
       <w:r>
         <w:rPr>
           <w:rFonts w:hint="eastAsia"/>
+          <w:sz w:val="16"/>
         </w:rPr>
         <w:t>을 설계해서 쓸 텐데,</w:t>
       </w:r>
       <w:r>
+        <w:rPr>
+          <w:sz w:val="16"/>
+        </w:rPr>
         <w:t xml:space="preserve"> transistor </w:t>
       </w:r>
       <w:r>
         <w:rPr>
           <w:rFonts w:hint="eastAsia"/>
+          <w:sz w:val="16"/>
         </w:rPr>
         <w:t>s</w:t>
       </w:r>
       <w:r>
+        <w:rPr>
+          <w:sz w:val="16"/>
+        </w:rPr>
         <w:t>ize</w:t>
       </w:r>
       <w:r>
         <w:rPr>
           <w:rFonts w:hint="eastAsia"/>
+          <w:sz w:val="16"/>
         </w:rPr>
         <w:t>가 달라질 때 다른 모듈을 설계할 수는 없다.</w:t>
       </w:r>
       <w:r>
+        <w:rPr>
+          <w:sz w:val="16"/>
+        </w:rPr>
         <w:t xml:space="preserve"> Module을 </w:t>
       </w:r>
       <w:r>
         <w:rPr>
           <w:rFonts w:hint="eastAsia"/>
+          <w:sz w:val="16"/>
         </w:rPr>
         <w:t xml:space="preserve">처음부터 </w:t>
       </w:r>
       <w:proofErr w:type="spellStart"/>
       <w:r>
+        <w:rPr>
+          <w:sz w:val="16"/>
+        </w:rPr>
         <w:t>parametre</w:t>
       </w:r>
       <w:proofErr w:type="spellEnd"/>
       <w:r>
         <w:rPr>
           <w:rFonts w:hint="eastAsia"/>
+          <w:sz w:val="16"/>
         </w:rPr>
         <w:t>를 사용하여 짜야</w:t>
       </w:r>
       <w:r>
         <w:rPr>
           <w:rFonts w:hint="eastAsia"/>
+          <w:sz w:val="16"/>
         </w:rPr>
         <w:t xml:space="preserve"> </w:t>
       </w:r>
       <w:r>
         <w:rPr>
           <w:rFonts w:hint="eastAsia"/>
+          <w:sz w:val="16"/>
         </w:rPr>
         <w:t>한다.</w:t>
       </w:r>
@@ -543,30 +698,39 @@
         <w:pStyle w:val="a3"/>
         <w:ind w:leftChars="0" w:left="760"/>
         <w:rPr>
-          <w:rFonts w:hint="eastAsia"/>
-        </w:rPr>
-      </w:pPr>
-      <w:r>
-        <w:rPr>
-          <w:rFonts w:hint="eastAsia"/>
+          <w:sz w:val="16"/>
+        </w:rPr>
+      </w:pPr>
+      <w:r>
+        <w:rPr>
+          <w:rFonts w:hint="eastAsia"/>
+          <w:sz w:val="16"/>
         </w:rPr>
         <w:t>아래와 같이 {</w:t>
       </w:r>
       <w:r>
+        <w:rPr>
+          <w:sz w:val="16"/>
+        </w:rPr>
         <w:t>}</w:t>
       </w:r>
       <w:r>
         <w:rPr>
           <w:rFonts w:hint="eastAsia"/>
+          <w:sz w:val="16"/>
         </w:rPr>
         <w:t xml:space="preserve">안에 </w:t>
       </w:r>
       <w:r>
+        <w:rPr>
+          <w:sz w:val="16"/>
+        </w:rPr>
         <w:t xml:space="preserve">param을 </w:t>
       </w:r>
       <w:r>
         <w:rPr>
           <w:rFonts w:hint="eastAsia"/>
+          <w:sz w:val="16"/>
         </w:rPr>
         <w:t>넣고 설계하면 된다.</w:t>
       </w:r>
@@ -576,10 +740,14 @@
         <w:pStyle w:val="a3"/>
         <w:ind w:leftChars="0" w:left="760"/>
         <w:rPr>
-          <w:rFonts w:hint="eastAsia"/>
-        </w:rPr>
-      </w:pPr>
-      <w:r>
+          <w:sz w:val="16"/>
+        </w:rPr>
+      </w:pPr>
+      <w:r>
+        <w:rPr>
+          <w:noProof/>
+          <w:sz w:val="16"/>
+        </w:rPr>
         <w:drawing>
           <wp:anchor distT="0" distB="0" distL="114300" distR="114300" simplePos="0" relativeHeight="251658240" behindDoc="0" locked="0" layoutInCell="1" allowOverlap="1" wp14:anchorId="56186D82">
             <wp:simplePos x="0" y="0"/>
@@ -604,7 +772,7 @@
                     <pic:cNvPicPr/>
                   </pic:nvPicPr>
                   <pic:blipFill>
-                    <a:blip r:embed="rId9">
+                    <a:blip r:embed="rId11">
                       <a:extLst>
                         <a:ext uri="{28A0092B-C50C-407E-A947-70E740481C1C}">
                           <a14:useLocalDpi xmlns:a14="http://schemas.microsoft.com/office/drawing/2010/main" val="0"/>
@@ -631,155 +799,15 @@
         </w:drawing>
       </w:r>
       <w:r>
+        <w:rPr>
+          <w:noProof/>
+          <w:sz w:val="16"/>
+        </w:rPr>
         <w:drawing>
           <wp:inline distT="0" distB="0" distL="0" distR="0" wp14:anchorId="60939CED" wp14:editId="0BB5BBF2">
             <wp:extent cx="3090753" cy="1657350"/>
             <wp:effectExtent l="0" t="0" r="0" b="0"/>
             <wp:docPr id="9" name="그림 9"/>
-            <wp:cNvGraphicFramePr>
-              <a:graphicFrameLocks xmlns:a="http://schemas.openxmlformats.org/drawingml/2006/main" noChangeAspect="1"/>
-            </wp:cNvGraphicFramePr>
-            <a:graphic xmlns:a="http://schemas.openxmlformats.org/drawingml/2006/main">
-              <a:graphicData uri="http://schemas.openxmlformats.org/drawingml/2006/picture">
-                <pic:pic xmlns:pic="http://schemas.openxmlformats.org/drawingml/2006/picture">
-                  <pic:nvPicPr>
-                    <pic:cNvPr id="1" name=""/>
-                    <pic:cNvPicPr/>
-                  </pic:nvPicPr>
-                  <pic:blipFill>
-                    <a:blip r:embed="rId10"/>
-                    <a:stretch>
-                      <a:fillRect/>
-                    </a:stretch>
-                  </pic:blipFill>
-                  <pic:spPr>
-                    <a:xfrm>
-                      <a:off x="0" y="0"/>
-                      <a:ext cx="3121264" cy="1673711"/>
-                    </a:xfrm>
-                    <a:prstGeom prst="rect">
-                      <a:avLst/>
-                    </a:prstGeom>
-                  </pic:spPr>
-                </pic:pic>
-              </a:graphicData>
-            </a:graphic>
-          </wp:inline>
-        </w:drawing>
-      </w:r>
-    </w:p>
-    <w:p>
-      <w:pPr>
-        <w:pStyle w:val="a3"/>
-        <w:numPr>
-          <w:ilvl w:val="0"/>
-          <w:numId w:val="1"/>
-        </w:numPr>
-        <w:ind w:leftChars="0"/>
-      </w:pPr>
-      <w:r>
-        <w:rPr>
-          <w:rFonts w:hint="eastAsia"/>
-        </w:rPr>
-        <w:t>6</w:t>
-      </w:r>
-      <w:r>
-        <w:t>T XOR test</w:t>
-      </w:r>
-      <w:r>
-        <w:t>(</w:t>
-      </w:r>
-      <w:r>
-        <w:rPr>
-          <w:rFonts w:hint="eastAsia"/>
-        </w:rPr>
-        <w:t>w</w:t>
-      </w:r>
-      <w:r>
-        <w:t>=1)</w:t>
-      </w:r>
-    </w:p>
-    <w:p>
-      <w:pPr>
-        <w:pStyle w:val="a3"/>
-        <w:ind w:leftChars="0" w:left="760"/>
-      </w:pPr>
-      <w:r>
-        <w:rPr>
-          <w:rFonts w:hint="eastAsia"/>
-        </w:rPr>
-        <w:t>1</w:t>
-      </w:r>
-      <w:r>
-        <w:t>)</w:t>
-      </w:r>
-    </w:p>
-    <w:p>
-      <w:pPr>
-        <w:pStyle w:val="a3"/>
-        <w:ind w:leftChars="0" w:left="760"/>
-        <w:rPr>
-          <w:noProof/>
-        </w:rPr>
-      </w:pPr>
-      <w:r>
-        <w:rPr>
-          <w:noProof/>
-        </w:rPr>
-        <w:t xml:space="preserve"> </w:t>
-      </w:r>
-      <w:r>
-        <w:drawing>
-          <wp:inline distT="0" distB="0" distL="0" distR="0" wp14:anchorId="4210D8CF" wp14:editId="7A775B33">
-            <wp:extent cx="5074024" cy="1843873"/>
-            <wp:effectExtent l="0" t="0" r="0" b="4445"/>
-            <wp:docPr id="6" name="그림 6"/>
-            <wp:cNvGraphicFramePr>
-              <a:graphicFrameLocks xmlns:a="http://schemas.openxmlformats.org/drawingml/2006/main" noChangeAspect="1"/>
-            </wp:cNvGraphicFramePr>
-            <a:graphic xmlns:a="http://schemas.openxmlformats.org/drawingml/2006/main">
-              <a:graphicData uri="http://schemas.openxmlformats.org/drawingml/2006/picture">
-                <pic:pic xmlns:pic="http://schemas.openxmlformats.org/drawingml/2006/picture">
-                  <pic:nvPicPr>
-                    <pic:cNvPr id="1" name=""/>
-                    <pic:cNvPicPr/>
-                  </pic:nvPicPr>
-                  <pic:blipFill>
-                    <a:blip r:embed="rId11"/>
-                    <a:stretch>
-                      <a:fillRect/>
-                    </a:stretch>
-                  </pic:blipFill>
-                  <pic:spPr>
-                    <a:xfrm>
-                      <a:off x="0" y="0"/>
-                      <a:ext cx="5088084" cy="1848982"/>
-                    </a:xfrm>
-                    <a:prstGeom prst="rect">
-                      <a:avLst/>
-                    </a:prstGeom>
-                  </pic:spPr>
-                </pic:pic>
-              </a:graphicData>
-            </a:graphic>
-          </wp:inline>
-        </w:drawing>
-      </w:r>
-    </w:p>
-    <w:p>
-      <w:pPr>
-        <w:pStyle w:val="a3"/>
-        <w:ind w:leftChars="0" w:left="760"/>
-        <w:rPr>
-          <w:rFonts w:hint="eastAsia"/>
-        </w:rPr>
-      </w:pPr>
-      <w:r>
-        <w:drawing>
-          <wp:inline distT="0" distB="0" distL="0" distR="0" wp14:anchorId="7A776B84" wp14:editId="12DF0BF6">
-            <wp:extent cx="5731510" cy="1235075"/>
-            <wp:effectExtent l="0" t="0" r="2540" b="3175"/>
-            <wp:docPr id="8" name="그림 8"/>
             <wp:cNvGraphicFramePr>
               <a:graphicFrameLocks xmlns:a="http://schemas.openxmlformats.org/drawingml/2006/main" noChangeAspect="1"/>
             </wp:cNvGraphicFramePr>
@@ -799,6 +827,181 @@
                   <pic:spPr>
                     <a:xfrm>
                       <a:off x="0" y="0"/>
+                      <a:ext cx="3121264" cy="1673711"/>
+                    </a:xfrm>
+                    <a:prstGeom prst="rect">
+                      <a:avLst/>
+                    </a:prstGeom>
+                  </pic:spPr>
+                </pic:pic>
+              </a:graphicData>
+            </a:graphic>
+          </wp:inline>
+        </w:drawing>
+      </w:r>
+    </w:p>
+    <w:p>
+      <w:pPr>
+        <w:pStyle w:val="a3"/>
+        <w:numPr>
+          <w:ilvl w:val="0"/>
+          <w:numId w:val="1"/>
+        </w:numPr>
+        <w:ind w:leftChars="0"/>
+        <w:rPr>
+          <w:sz w:val="16"/>
+        </w:rPr>
+      </w:pPr>
+      <w:r>
+        <w:rPr>
+          <w:rFonts w:hint="eastAsia"/>
+          <w:sz w:val="16"/>
+        </w:rPr>
+        <w:t>6</w:t>
+      </w:r>
+      <w:r>
+        <w:rPr>
+          <w:sz w:val="16"/>
+        </w:rPr>
+        <w:t>T XOR test</w:t>
+      </w:r>
+      <w:r>
+        <w:rPr>
+          <w:sz w:val="16"/>
+        </w:rPr>
+        <w:t>(</w:t>
+      </w:r>
+      <w:r>
+        <w:rPr>
+          <w:rFonts w:hint="eastAsia"/>
+          <w:sz w:val="16"/>
+        </w:rPr>
+        <w:t>w</w:t>
+      </w:r>
+      <w:r>
+        <w:rPr>
+          <w:sz w:val="16"/>
+        </w:rPr>
+        <w:t>=1)</w:t>
+      </w:r>
+    </w:p>
+    <w:p>
+      <w:pPr>
+        <w:pStyle w:val="a3"/>
+        <w:ind w:leftChars="0" w:left="760"/>
+        <w:rPr>
+          <w:sz w:val="16"/>
+        </w:rPr>
+      </w:pPr>
+      <w:r>
+        <w:rPr>
+          <w:rFonts w:hint="eastAsia"/>
+          <w:sz w:val="16"/>
+        </w:rPr>
+        <w:t>1</w:t>
+      </w:r>
+      <w:r>
+        <w:rPr>
+          <w:sz w:val="16"/>
+        </w:rPr>
+        <w:t>)</w:t>
+      </w:r>
+    </w:p>
+    <w:p>
+      <w:pPr>
+        <w:pStyle w:val="a3"/>
+        <w:ind w:leftChars="0" w:left="760"/>
+        <w:rPr>
+          <w:noProof/>
+          <w:sz w:val="16"/>
+        </w:rPr>
+      </w:pPr>
+      <w:r>
+        <w:rPr>
+          <w:noProof/>
+          <w:sz w:val="16"/>
+        </w:rPr>
+        <w:t xml:space="preserve"> </w:t>
+      </w:r>
+      <w:r>
+        <w:rPr>
+          <w:noProof/>
+          <w:sz w:val="16"/>
+        </w:rPr>
+        <w:drawing>
+          <wp:inline distT="0" distB="0" distL="0" distR="0" wp14:anchorId="4210D8CF" wp14:editId="7A775B33">
+            <wp:extent cx="5074024" cy="1843873"/>
+            <wp:effectExtent l="0" t="0" r="0" b="4445"/>
+            <wp:docPr id="6" name="그림 6"/>
+            <wp:cNvGraphicFramePr>
+              <a:graphicFrameLocks xmlns:a="http://schemas.openxmlformats.org/drawingml/2006/main" noChangeAspect="1"/>
+            </wp:cNvGraphicFramePr>
+            <a:graphic xmlns:a="http://schemas.openxmlformats.org/drawingml/2006/main">
+              <a:graphicData uri="http://schemas.openxmlformats.org/drawingml/2006/picture">
+                <pic:pic xmlns:pic="http://schemas.openxmlformats.org/drawingml/2006/picture">
+                  <pic:nvPicPr>
+                    <pic:cNvPr id="1" name=""/>
+                    <pic:cNvPicPr/>
+                  </pic:nvPicPr>
+                  <pic:blipFill>
+                    <a:blip r:embed="rId13"/>
+                    <a:stretch>
+                      <a:fillRect/>
+                    </a:stretch>
+                  </pic:blipFill>
+                  <pic:spPr>
+                    <a:xfrm>
+                      <a:off x="0" y="0"/>
+                      <a:ext cx="5088084" cy="1848982"/>
+                    </a:xfrm>
+                    <a:prstGeom prst="rect">
+                      <a:avLst/>
+                    </a:prstGeom>
+                  </pic:spPr>
+                </pic:pic>
+              </a:graphicData>
+            </a:graphic>
+          </wp:inline>
+        </w:drawing>
+      </w:r>
+    </w:p>
+    <w:p>
+      <w:pPr>
+        <w:pStyle w:val="a3"/>
+        <w:ind w:leftChars="0" w:left="760"/>
+        <w:rPr>
+          <w:sz w:val="16"/>
+        </w:rPr>
+      </w:pPr>
+      <w:r>
+        <w:rPr>
+          <w:noProof/>
+          <w:sz w:val="16"/>
+        </w:rPr>
+        <w:drawing>
+          <wp:inline distT="0" distB="0" distL="0" distR="0" wp14:anchorId="7A776B84" wp14:editId="12DF0BF6">
+            <wp:extent cx="5731510" cy="1235075"/>
+            <wp:effectExtent l="0" t="0" r="2540" b="3175"/>
+            <wp:docPr id="8" name="그림 8"/>
+            <wp:cNvGraphicFramePr>
+              <a:graphicFrameLocks xmlns:a="http://schemas.openxmlformats.org/drawingml/2006/main" noChangeAspect="1"/>
+            </wp:cNvGraphicFramePr>
+            <a:graphic xmlns:a="http://schemas.openxmlformats.org/drawingml/2006/main">
+              <a:graphicData uri="http://schemas.openxmlformats.org/drawingml/2006/picture">
+                <pic:pic xmlns:pic="http://schemas.openxmlformats.org/drawingml/2006/picture">
+                  <pic:nvPicPr>
+                    <pic:cNvPr id="1" name=""/>
+                    <pic:cNvPicPr/>
+                  </pic:nvPicPr>
+                  <pic:blipFill>
+                    <a:blip r:embed="rId14"/>
+                    <a:stretch>
+                      <a:fillRect/>
+                    </a:stretch>
+                  </pic:blipFill>
+                  <pic:spPr>
+                    <a:xfrm>
+                      <a:off x="0" y="0"/>
                       <a:ext cx="5731510" cy="1235075"/>
                     </a:xfrm>
                     <a:prstGeom prst="rect">
@@ -816,62 +1019,87 @@
       <w:pPr>
         <w:pStyle w:val="a3"/>
         <w:ind w:leftChars="0" w:left="760"/>
-      </w:pPr>
-      <w:r>
+        <w:rPr>
+          <w:sz w:val="16"/>
+        </w:rPr>
+      </w:pPr>
+      <w:r>
+        <w:rPr>
+          <w:sz w:val="16"/>
+        </w:rPr>
         <w:t>Gli</w:t>
       </w:r>
       <w:r>
         <w:rPr>
           <w:rFonts w:hint="eastAsia"/>
+          <w:sz w:val="16"/>
         </w:rPr>
         <w:t>t</w:t>
       </w:r>
       <w:r>
+        <w:rPr>
+          <w:sz w:val="16"/>
+        </w:rPr>
         <w:t>ch</w:t>
       </w:r>
       <w:r>
         <w:rPr>
           <w:rFonts w:hint="eastAsia"/>
+          <w:sz w:val="16"/>
         </w:rPr>
         <w:t xml:space="preserve">가 </w:t>
       </w:r>
       <w:r>
+        <w:rPr>
+          <w:sz w:val="16"/>
+        </w:rPr>
         <w:t>0.2V</w:t>
       </w:r>
       <w:r>
         <w:rPr>
           <w:rFonts w:hint="eastAsia"/>
+          <w:sz w:val="16"/>
         </w:rPr>
         <w:t>정도 있긴</w:t>
       </w:r>
       <w:r>
         <w:rPr>
           <w:rFonts w:hint="eastAsia"/>
+          <w:sz w:val="16"/>
         </w:rPr>
         <w:t xml:space="preserve"> </w:t>
       </w:r>
       <w:r>
         <w:rPr>
           <w:rFonts w:hint="eastAsia"/>
+          <w:sz w:val="16"/>
         </w:rPr>
         <w:t>한데,</w:t>
       </w:r>
       <w:r>
+        <w:rPr>
+          <w:sz w:val="16"/>
+        </w:rPr>
         <w:t xml:space="preserve"> </w:t>
       </w:r>
       <w:r>
         <w:rPr>
           <w:rFonts w:hint="eastAsia"/>
+          <w:sz w:val="16"/>
         </w:rPr>
         <w:t>솔직히 큰 문제 아닐 듯?</w:t>
       </w:r>
       <w:r>
+        <w:rPr>
+          <w:sz w:val="16"/>
+        </w:rPr>
         <w:t xml:space="preserve"> </w:t>
       </w:r>
       <w:proofErr w:type="spellStart"/>
       <w:r>
         <w:rPr>
           <w:rFonts w:hint="eastAsia"/>
+          <w:sz w:val="16"/>
         </w:rPr>
         <w:t>어쩌피</w:t>
       </w:r>
@@ -879,24 +1107,33 @@
       <w:r>
         <w:rPr>
           <w:rFonts w:hint="eastAsia"/>
+          <w:sz w:val="16"/>
         </w:rPr>
         <w:t xml:space="preserve"> </w:t>
       </w:r>
       <w:r>
+        <w:rPr>
+          <w:sz w:val="16"/>
+        </w:rPr>
         <w:t>digital</w:t>
       </w:r>
       <w:r>
         <w:rPr>
           <w:rFonts w:hint="eastAsia"/>
+          <w:sz w:val="16"/>
         </w:rPr>
         <w:t>회로라서.</w:t>
       </w:r>
       <w:r>
+        <w:rPr>
+          <w:sz w:val="16"/>
+        </w:rPr>
         <w:t xml:space="preserve"> Logic threshold</w:t>
       </w:r>
       <w:r>
         <w:rPr>
           <w:rFonts w:hint="eastAsia"/>
+          <w:sz w:val="16"/>
         </w:rPr>
         <w:t xml:space="preserve">를 넘나들거나 </w:t>
       </w:r>
@@ -904,6 +1141,7 @@
       <w:r>
         <w:rPr>
           <w:rFonts w:hint="eastAsia"/>
+          <w:sz w:val="16"/>
         </w:rPr>
         <w:t>그러진</w:t>
       </w:r>
@@ -911,6 +1149,7 @@
       <w:r>
         <w:rPr>
           <w:rFonts w:hint="eastAsia"/>
+          <w:sz w:val="16"/>
         </w:rPr>
         <w:t xml:space="preserve"> 않으니까</w:t>
       </w:r>
@@ -919,46 +1158,91 @@
       <w:pPr>
         <w:pStyle w:val="a3"/>
         <w:ind w:leftChars="0" w:left="760"/>
-      </w:pPr>
-      <w:r>
-        <w:t xml:space="preserve">Fall </w:t>
+        <w:rPr>
+          <w:sz w:val="16"/>
+        </w:rPr>
+      </w:pPr>
+      <w:r>
+        <w:rPr>
+          <w:rFonts w:hint="eastAsia"/>
+          <w:sz w:val="16"/>
+        </w:rPr>
+        <w:t>I</w:t>
+      </w:r>
+      <w:r>
+        <w:rPr>
+          <w:sz w:val="16"/>
+        </w:rPr>
+        <w:t>NPUT_</w:t>
       </w:r>
       <w:proofErr w:type="gramStart"/>
       <w:r>
-        <w:t>time :</w:t>
+        <w:rPr>
+          <w:sz w:val="16"/>
+        </w:rPr>
+        <w:t>A :</w:t>
+      </w:r>
+      <w:r>
+        <w:rPr>
+          <w:sz w:val="16"/>
+        </w:rPr>
+        <w:t>Fall</w:t>
       </w:r>
       <w:proofErr w:type="gramEnd"/>
       <w:r>
+        <w:rPr>
+          <w:sz w:val="16"/>
+        </w:rPr>
+        <w:t xml:space="preserve"> time : </w:t>
+      </w:r>
+      <w:r>
+        <w:rPr>
+          <w:sz w:val="16"/>
+        </w:rPr>
+        <w:t>12p</w:t>
+      </w:r>
+      <w:r>
+        <w:rPr>
+          <w:sz w:val="16"/>
+        </w:rPr>
+        <w:t xml:space="preserve">s, rise time : </w:t>
+      </w:r>
+      <w:r>
+        <w:rPr>
+          <w:sz w:val="16"/>
+        </w:rPr>
+        <w:t>12p</w:t>
+      </w:r>
+      <w:r>
+        <w:rPr>
+          <w:sz w:val="16"/>
+        </w:rPr>
+        <w:t xml:space="preserve">s( 10% -&gt; 90% </w:t>
+      </w:r>
+      <w:r>
+        <w:rPr>
+          <w:rFonts w:hint="eastAsia"/>
+          <w:sz w:val="16"/>
+        </w:rPr>
+        <w:t>도달하는 시간.</w:t>
+      </w:r>
+      <w:r>
+        <w:rPr>
+          <w:sz w:val="16"/>
+        </w:rPr>
         <w:t xml:space="preserve"> </w:t>
       </w:r>
       <w:r>
-        <w:t>12p</w:t>
-      </w:r>
-      <w:r>
-        <w:t xml:space="preserve">s, rise time : </w:t>
-      </w:r>
-      <w:r>
-        <w:t>12p</w:t>
-      </w:r>
-      <w:r>
-        <w:t xml:space="preserve">s( 10% -&gt; 90% </w:t>
-      </w:r>
-      <w:r>
-        <w:rPr>
-          <w:rFonts w:hint="eastAsia"/>
-        </w:rPr>
-        <w:t>도달하는 시간.</w:t>
-      </w:r>
-      <w:r>
-        <w:t xml:space="preserve"> </w:t>
-      </w:r>
-      <w:r>
-        <w:rPr>
-          <w:rFonts w:hint="eastAsia"/>
+        <w:rPr>
+          <w:rFonts w:hint="eastAsia"/>
+          <w:sz w:val="16"/>
         </w:rPr>
         <w:t>그냥 확대해서 눈대중으로 잼.</w:t>
       </w:r>
       <w:r>
+        <w:rPr>
+          <w:sz w:val="16"/>
+        </w:rPr>
         <w:t>)</w:t>
       </w:r>
     </w:p>
@@ -968,63 +1252,119 @@
         <w:ind w:leftChars="0" w:left="760"/>
         <w:rPr>
           <w:rFonts w:hint="eastAsia"/>
-        </w:rPr>
-      </w:pPr>
-      <w:r>
-        <w:rPr>
-          <w:rFonts w:hint="eastAsia"/>
+          <w:sz w:val="16"/>
+        </w:rPr>
+      </w:pPr>
+      <w:r>
+        <w:rPr>
+          <w:rFonts w:hint="eastAsia"/>
+          <w:sz w:val="16"/>
+        </w:rPr>
+        <w:t>I</w:t>
+      </w:r>
+      <w:r>
+        <w:rPr>
+          <w:sz w:val="16"/>
+        </w:rPr>
+        <w:t xml:space="preserve">NPUT_B: </w:t>
+      </w:r>
+      <w:r>
+        <w:rPr>
+          <w:rFonts w:hint="eastAsia"/>
+          <w:sz w:val="16"/>
+        </w:rPr>
+        <w:t>까먹고 안잼</w:t>
+      </w:r>
+      <w:bookmarkStart w:id="0" w:name="_GoBack"/>
+      <w:bookmarkEnd w:id="0"/>
+    </w:p>
+    <w:p>
+      <w:pPr>
+        <w:pStyle w:val="a3"/>
+        <w:ind w:leftChars="0" w:left="760"/>
+        <w:rPr>
+          <w:sz w:val="16"/>
+        </w:rPr>
+      </w:pPr>
+      <w:r>
+        <w:rPr>
+          <w:rFonts w:hint="eastAsia"/>
+          <w:sz w:val="16"/>
         </w:rPr>
         <w:t>W를 늘리면,</w:t>
       </w:r>
       <w:r>
+        <w:rPr>
+          <w:sz w:val="16"/>
+        </w:rPr>
         <w:t xml:space="preserve"> glitch</w:t>
       </w:r>
       <w:r>
         <w:rPr>
           <w:rFonts w:hint="eastAsia"/>
+          <w:sz w:val="16"/>
         </w:rPr>
         <w:t>늘어난다.</w:t>
       </w:r>
       <w:r>
+        <w:rPr>
+          <w:sz w:val="16"/>
+        </w:rPr>
         <w:t xml:space="preserve"> </w:t>
       </w:r>
       <w:r>
         <w:rPr>
           <w:rFonts w:hint="eastAsia"/>
+          <w:sz w:val="16"/>
         </w:rPr>
         <w:t xml:space="preserve">반면 </w:t>
       </w:r>
       <w:proofErr w:type="spellStart"/>
       <w:proofErr w:type="gramStart"/>
       <w:r>
+        <w:rPr>
+          <w:sz w:val="16"/>
+        </w:rPr>
         <w:t>rise,fall</w:t>
       </w:r>
       <w:proofErr w:type="spellEnd"/>
       <w:proofErr w:type="gramEnd"/>
       <w:r>
+        <w:rPr>
+          <w:sz w:val="16"/>
+        </w:rPr>
         <w:t xml:space="preserve"> time</w:t>
       </w:r>
       <w:r>
         <w:rPr>
           <w:rFonts w:hint="eastAsia"/>
+          <w:sz w:val="16"/>
         </w:rPr>
         <w:t>줄어든다.</w:t>
       </w:r>
       <w:r>
+        <w:rPr>
+          <w:sz w:val="16"/>
+        </w:rPr>
         <w:t xml:space="preserve"> W</w:t>
       </w:r>
       <w:r>
         <w:rPr>
           <w:rFonts w:hint="eastAsia"/>
+          <w:sz w:val="16"/>
         </w:rPr>
         <w:t>줄이면 g</w:t>
       </w:r>
       <w:r>
+        <w:rPr>
+          <w:sz w:val="16"/>
+        </w:rPr>
         <w:t xml:space="preserve">litch </w:t>
       </w:r>
       <w:r>
         <w:rPr>
           <w:rFonts w:hint="eastAsia"/>
+          <w:sz w:val="16"/>
         </w:rPr>
         <w:t>줄고 시간 늘</w:t>
       </w:r>
@@ -1034,25 +1374,32 @@
         <w:pStyle w:val="a3"/>
         <w:ind w:leftChars="0" w:left="760"/>
         <w:rPr>
-          <w:rFonts w:hint="eastAsia"/>
-        </w:rPr>
-      </w:pPr>
-      <w:r>
-        <w:lastRenderedPageBreak/>
+          <w:sz w:val="16"/>
+        </w:rPr>
+      </w:pPr>
+      <w:r>
+        <w:rPr>
+          <w:sz w:val="16"/>
+        </w:rPr>
         <w:t>(</w:t>
       </w:r>
       <w:r>
         <w:rPr>
           <w:rFonts w:hint="eastAsia"/>
+          <w:sz w:val="16"/>
         </w:rPr>
         <w:t>3</w:t>
       </w:r>
       <w:r>
+        <w:rPr>
+          <w:sz w:val="16"/>
+        </w:rPr>
         <w:t>T</w:t>
       </w:r>
       <w:r>
         <w:rPr>
           <w:rFonts w:hint="eastAsia"/>
+          <w:sz w:val="16"/>
         </w:rPr>
         <w:t xml:space="preserve">도 솔직히 </w:t>
       </w:r>
@@ -1060,6 +1407,7 @@
       <w:r>
         <w:rPr>
           <w:rFonts w:hint="eastAsia"/>
+          <w:sz w:val="16"/>
         </w:rPr>
         <w:t>될거</w:t>
       </w:r>
@@ -1067,16 +1415,21 @@
       <w:r>
         <w:rPr>
           <w:rFonts w:hint="eastAsia"/>
+          <w:sz w:val="16"/>
         </w:rPr>
         <w:t xml:space="preserve"> 같은데 안정적으로 </w:t>
       </w:r>
       <w:r>
+        <w:rPr>
+          <w:sz w:val="16"/>
+        </w:rPr>
         <w:t xml:space="preserve">6T </w:t>
       </w:r>
       <w:proofErr w:type="gramStart"/>
       <w:r>
         <w:rPr>
           <w:rFonts w:hint="eastAsia"/>
+          <w:sz w:val="16"/>
         </w:rPr>
         <w:t xml:space="preserve">문제 </w:t>
       </w:r>
@@ -1084,6 +1437,7 @@
       <w:r>
         <w:rPr>
           <w:rFonts w:hint="eastAsia"/>
+          <w:sz w:val="16"/>
         </w:rPr>
         <w:t>없을거</w:t>
       </w:r>
@@ -1092,6 +1446,7 @@
       <w:r>
         <w:rPr>
           <w:rFonts w:hint="eastAsia"/>
+          <w:sz w:val="16"/>
         </w:rPr>
         <w:t xml:space="preserve"> </w:t>
       </w:r>
@@ -1099,6 +1454,7 @@
       <w:r>
         <w:rPr>
           <w:rFonts w:hint="eastAsia"/>
+          <w:sz w:val="16"/>
         </w:rPr>
         <w:t>같긴함</w:t>
       </w:r>
@@ -1106,15 +1462,20 @@
       <w:r>
         <w:rPr>
           <w:rFonts w:hint="eastAsia"/>
+          <w:sz w:val="16"/>
         </w:rPr>
         <w:t>.</w:t>
       </w:r>
       <w:r>
+        <w:rPr>
+          <w:sz w:val="16"/>
+        </w:rPr>
         <w:t xml:space="preserve"> Delay</w:t>
       </w:r>
       <w:r>
         <w:rPr>
           <w:rFonts w:hint="eastAsia"/>
+          <w:sz w:val="16"/>
         </w:rPr>
         <w:t xml:space="preserve">도 별로 </w:t>
       </w:r>
@@ -1122,6 +1483,7 @@
       <w:r>
         <w:rPr>
           <w:rFonts w:hint="eastAsia"/>
+          <w:sz w:val="16"/>
         </w:rPr>
         <w:t>차이없고</w:t>
       </w:r>
@@ -1129,10 +1491,14 @@
       <w:r>
         <w:rPr>
           <w:rFonts w:hint="eastAsia"/>
+          <w:sz w:val="16"/>
         </w:rPr>
         <w:t>.</w:t>
       </w:r>
       <w:r>
+        <w:rPr>
+          <w:sz w:val="16"/>
+        </w:rPr>
         <w:t>)</w:t>
       </w:r>
     </w:p>
@@ -1140,23 +1506,34 @@
       <w:pPr>
         <w:pStyle w:val="a3"/>
         <w:ind w:leftChars="0" w:left="760"/>
-      </w:pPr>
-      <w:r>
-        <w:rPr>
-          <w:rFonts w:hint="eastAsia"/>
+        <w:rPr>
+          <w:sz w:val="16"/>
+        </w:rPr>
+      </w:pPr>
+      <w:r>
+        <w:rPr>
+          <w:rFonts w:hint="eastAsia"/>
+          <w:sz w:val="16"/>
         </w:rPr>
         <w:t xml:space="preserve">호연이 자료 참고하면 </w:t>
       </w:r>
       <w:r>
+        <w:rPr>
+          <w:sz w:val="16"/>
+        </w:rPr>
         <w:t xml:space="preserve">CMOS </w:t>
       </w:r>
       <w:proofErr w:type="gramStart"/>
       <w:r>
+        <w:rPr>
+          <w:sz w:val="16"/>
+        </w:rPr>
         <w:t xml:space="preserve">XOR </w:t>
       </w:r>
       <w:r>
         <w:rPr>
           <w:rFonts w:hint="eastAsia"/>
+          <w:sz w:val="16"/>
         </w:rPr>
         <w:t>에</w:t>
       </w:r>
@@ -1164,51 +1541,75 @@
       <w:r>
         <w:rPr>
           <w:rFonts w:hint="eastAsia"/>
+          <w:sz w:val="16"/>
         </w:rPr>
         <w:t xml:space="preserve"> 비해 월등하게 </w:t>
       </w:r>
       <w:r>
+        <w:rPr>
+          <w:sz w:val="16"/>
+        </w:rPr>
         <w:t>delay</w:t>
       </w:r>
       <w:r>
         <w:rPr>
           <w:rFonts w:hint="eastAsia"/>
+          <w:sz w:val="16"/>
         </w:rPr>
         <w:t>가 적음.</w:t>
       </w:r>
       <w:r>
+        <w:rPr>
+          <w:sz w:val="16"/>
+        </w:rPr>
         <w:t xml:space="preserve"> </w:t>
       </w:r>
       <w:r>
         <w:rPr>
           <w:rFonts w:hint="eastAsia"/>
+          <w:sz w:val="16"/>
         </w:rPr>
         <w:t xml:space="preserve">굳이 필요하다면 </w:t>
       </w:r>
       <w:r>
+        <w:rPr>
+          <w:sz w:val="16"/>
+        </w:rPr>
         <w:t>buffer</w:t>
       </w:r>
       <w:r>
         <w:rPr>
           <w:rFonts w:hint="eastAsia"/>
+          <w:sz w:val="16"/>
         </w:rPr>
         <w:t>다는것도 좋을</w:t>
       </w:r>
       <w:r>
         <w:rPr>
           <w:rFonts w:hint="eastAsia"/>
-        </w:rPr>
-        <w:t xml:space="preserve"> 수도 있을</w:t>
-      </w:r>
-      <w:r>
-        <w:rPr>
-          <w:rFonts w:hint="eastAsia"/>
+          <w:sz w:val="16"/>
+        </w:rPr>
+        <w:t xml:space="preserve"> 수도 </w:t>
+      </w:r>
+      <w:r>
+        <w:rPr>
+          <w:rFonts w:hint="eastAsia"/>
+          <w:sz w:val="16"/>
+        </w:rPr>
+        <w:lastRenderedPageBreak/>
+        <w:t>있을</w:t>
+      </w:r>
+      <w:r>
+        <w:rPr>
+          <w:rFonts w:hint="eastAsia"/>
+          <w:sz w:val="16"/>
         </w:rPr>
         <w:t xml:space="preserve"> </w:t>
       </w:r>
       <w:r>
         <w:rPr>
           <w:rFonts w:hint="eastAsia"/>
+          <w:sz w:val="16"/>
         </w:rPr>
         <w:t xml:space="preserve">거 </w:t>
       </w:r>
@@ -1216,20 +1617,28 @@
       <w:r>
         <w:rPr>
           <w:rFonts w:hint="eastAsia"/>
+          <w:sz w:val="16"/>
         </w:rPr>
         <w:t>같다.</w:t>
       </w:r>
       <w:r>
+        <w:rPr>
+          <w:sz w:val="16"/>
+        </w:rPr>
         <w:t>(</w:t>
       </w:r>
       <w:proofErr w:type="gramEnd"/>
       <w:r>
         <w:rPr>
           <w:rFonts w:hint="eastAsia"/>
+          <w:sz w:val="16"/>
         </w:rPr>
         <w:t>근데 일단은 굳이?</w:t>
       </w:r>
       <w:r>
+        <w:rPr>
+          <w:sz w:val="16"/>
+        </w:rPr>
         <w:t>)</w:t>
       </w:r>
     </w:p>
@@ -1238,8 +1647,8 @@
         <w:pStyle w:val="a3"/>
         <w:ind w:leftChars="0" w:left="760"/>
         <w:rPr>
-          <w:rFonts w:hint="eastAsia"/>
           <w:color w:val="FF0000"/>
+          <w:sz w:val="16"/>
         </w:rPr>
       </w:pPr>
       <w:proofErr w:type="spellStart"/>
@@ -1247,12 +1656,14 @@
         <w:rPr>
           <w:rFonts w:hint="eastAsia"/>
           <w:color w:val="FF0000"/>
+          <w:sz w:val="16"/>
         </w:rPr>
         <w:t>i</w:t>
       </w:r>
       <w:r>
         <w:rPr>
           <w:color w:val="FF0000"/>
+          <w:sz w:val="16"/>
         </w:rPr>
         <w:t>nputA</w:t>
       </w:r>
@@ -1261,12 +1672,14 @@
         <w:rPr>
           <w:rFonts w:hint="eastAsia"/>
           <w:color w:val="FF0000"/>
+          <w:sz w:val="16"/>
         </w:rPr>
         <w:t xml:space="preserve">에 </w:t>
       </w:r>
       <w:r>
         <w:rPr>
           <w:color w:val="FF0000"/>
+          <w:sz w:val="16"/>
         </w:rPr>
         <w:t>x</w:t>
       </w:r>
@@ -1274,12 +1687,14 @@
         <w:rPr>
           <w:rFonts w:hint="eastAsia"/>
           <w:color w:val="FF0000"/>
+          <w:sz w:val="16"/>
         </w:rPr>
         <w:t>를 넣을지,</w:t>
       </w:r>
       <w:r>
         <w:rPr>
           <w:color w:val="FF0000"/>
+          <w:sz w:val="16"/>
         </w:rPr>
         <w:t xml:space="preserve"> </w:t>
       </w:r>
@@ -1287,6 +1702,7 @@
       <w:r>
         <w:rPr>
           <w:color w:val="FF0000"/>
+          <w:sz w:val="16"/>
         </w:rPr>
         <w:t>inputB</w:t>
       </w:r>
@@ -1295,6 +1711,7 @@
         <w:rPr>
           <w:rFonts w:hint="eastAsia"/>
           <w:color w:val="FF0000"/>
+          <w:sz w:val="16"/>
         </w:rPr>
         <w:t xml:space="preserve">에 x를 넣을지는 좀더 고민이 </w:t>
       </w:r>
@@ -1303,25 +1720,54 @@
         <w:rPr>
           <w:rFonts w:hint="eastAsia"/>
           <w:color w:val="FF0000"/>
+          <w:sz w:val="16"/>
         </w:rPr>
         <w:t>필요.</w:t>
       </w:r>
+      <w:r>
+        <w:rPr>
+          <w:color w:val="FF0000"/>
+          <w:sz w:val="16"/>
+        </w:rPr>
+        <w:t>(</w:t>
+      </w:r>
       <w:proofErr w:type="gramEnd"/>
       <w:r>
         <w:rPr>
+          <w:rFonts w:hint="eastAsia"/>
           <w:color w:val="FF0000"/>
-        </w:rPr>
-        <w:t>(</w:t>
-      </w:r>
+          <w:sz w:val="16"/>
+        </w:rPr>
+        <w:t xml:space="preserve">w는 여기서 </w:t>
+      </w:r>
+      <w:proofErr w:type="spellStart"/>
       <w:r>
         <w:rPr>
           <w:rFonts w:hint="eastAsia"/>
           <w:color w:val="FF0000"/>
-        </w:rPr>
-        <w:t>w는 여기서 고정값)</w:t>
-      </w:r>
-      <w:bookmarkStart w:id="0" w:name="_GoBack"/>
-      <w:bookmarkEnd w:id="0"/>
+          <w:sz w:val="16"/>
+        </w:rPr>
+        <w:t>고정값</w:t>
+      </w:r>
+      <w:proofErr w:type="spellEnd"/>
+      <w:r>
+        <w:rPr>
+          <w:rFonts w:hint="eastAsia"/>
+          <w:color w:val="FF0000"/>
+          <w:sz w:val="16"/>
+        </w:rPr>
+        <w:t>)</w:t>
+      </w:r>
+    </w:p>
+    <w:p>
+      <w:pPr>
+        <w:pStyle w:val="a3"/>
+        <w:ind w:leftChars="0" w:left="760"/>
+        <w:rPr>
+          <w:color w:val="FF0000"/>
+          <w:sz w:val="16"/>
+        </w:rPr>
+      </w:pPr>
     </w:p>
     <w:p>
       <w:pPr>
@@ -1331,13 +1777,20 @@
           <w:numId w:val="1"/>
         </w:numPr>
         <w:ind w:leftChars="0"/>
-      </w:pPr>
-      <w:r>
+        <w:rPr>
+          <w:sz w:val="16"/>
+        </w:rPr>
+      </w:pPr>
+      <w:r>
+        <w:rPr>
+          <w:sz w:val="16"/>
+        </w:rPr>
         <w:t>Adder</w:t>
       </w:r>
       <w:r>
         <w:rPr>
           <w:rFonts w:hint="eastAsia"/>
+          <w:sz w:val="16"/>
         </w:rPr>
         <w:t>에 대한 고찰.</w:t>
       </w:r>
@@ -1345,123 +1798,178 @@
     <w:p>
       <w:pPr>
         <w:pStyle w:val="a3"/>
-        <w:ind w:leftChars="0" w:left="760" w:firstLineChars="50" w:firstLine="100"/>
-      </w:pPr>
-      <w:r>
-        <w:rPr>
-          <w:rFonts w:hint="eastAsia"/>
+        <w:ind w:leftChars="0" w:left="760" w:firstLineChars="50" w:firstLine="80"/>
+        <w:rPr>
+          <w:sz w:val="16"/>
+        </w:rPr>
+      </w:pPr>
+      <w:r>
+        <w:rPr>
+          <w:rFonts w:hint="eastAsia"/>
+          <w:sz w:val="16"/>
         </w:rPr>
         <w:t xml:space="preserve">호연이 자료를 읽어보면 알겠지만 호연이 조는 </w:t>
       </w:r>
       <w:r>
+        <w:rPr>
+          <w:sz w:val="16"/>
+        </w:rPr>
         <w:t>adder</w:t>
       </w:r>
       <w:r>
         <w:rPr>
           <w:rFonts w:hint="eastAsia"/>
+          <w:sz w:val="16"/>
         </w:rPr>
         <w:t xml:space="preserve">의 </w:t>
       </w:r>
       <w:r>
+        <w:rPr>
+          <w:sz w:val="16"/>
+        </w:rPr>
         <w:t>topology</w:t>
       </w:r>
       <w:r>
         <w:rPr>
           <w:rFonts w:hint="eastAsia"/>
+          <w:sz w:val="16"/>
         </w:rPr>
         <w:t>를 조사를 많이 한 듯 보인다.</w:t>
       </w:r>
       <w:r>
+        <w:rPr>
+          <w:sz w:val="16"/>
+        </w:rPr>
         <w:t xml:space="preserve"> </w:t>
       </w:r>
       <w:r>
         <w:rPr>
           <w:rFonts w:hint="eastAsia"/>
+          <w:sz w:val="16"/>
         </w:rPr>
         <w:t>그러나</w:t>
       </w:r>
       <w:r>
+        <w:rPr>
+          <w:sz w:val="16"/>
+        </w:rPr>
         <w:t xml:space="preserve"> </w:t>
       </w:r>
       <w:r>
         <w:rPr>
           <w:rFonts w:hint="eastAsia"/>
+          <w:sz w:val="16"/>
         </w:rPr>
         <w:t xml:space="preserve">실질적으로 </w:t>
       </w:r>
       <w:r>
+        <w:rPr>
+          <w:sz w:val="16"/>
+        </w:rPr>
         <w:t xml:space="preserve">CLA, CSA </w:t>
       </w:r>
       <w:r>
         <w:rPr>
           <w:rFonts w:hint="eastAsia"/>
+          <w:sz w:val="16"/>
         </w:rPr>
         <w:t xml:space="preserve">이것들은 </w:t>
       </w:r>
       <w:r>
+        <w:rPr>
+          <w:sz w:val="16"/>
+        </w:rPr>
         <w:t>multiple-bit add</w:t>
       </w:r>
       <w:r>
         <w:rPr>
           <w:rFonts w:hint="eastAsia"/>
+          <w:sz w:val="16"/>
         </w:rPr>
         <w:t xml:space="preserve">를 할 때 </w:t>
       </w:r>
       <w:r>
+        <w:rPr>
+          <w:sz w:val="16"/>
+        </w:rPr>
         <w:t>carry propagation</w:t>
       </w:r>
       <w:r>
         <w:rPr>
           <w:rFonts w:hint="eastAsia"/>
+          <w:sz w:val="16"/>
         </w:rPr>
         <w:t xml:space="preserve">으로 이한 </w:t>
       </w:r>
       <w:r>
+        <w:rPr>
+          <w:sz w:val="16"/>
+        </w:rPr>
         <w:t>delay</w:t>
       </w:r>
       <w:r>
         <w:rPr>
           <w:rFonts w:hint="eastAsia"/>
+          <w:sz w:val="16"/>
         </w:rPr>
         <w:t>를 우려해서 만들어진 것이고</w:t>
       </w:r>
       <w:r>
+        <w:rPr>
+          <w:sz w:val="16"/>
+        </w:rPr>
         <w:t xml:space="preserve">, </w:t>
       </w:r>
       <w:r>
         <w:rPr>
           <w:rFonts w:hint="eastAsia"/>
+          <w:sz w:val="16"/>
         </w:rPr>
         <w:t xml:space="preserve">우리 프로젝트는 실질적으로 </w:t>
       </w:r>
       <w:r>
+        <w:rPr>
+          <w:sz w:val="16"/>
+        </w:rPr>
         <w:t>1-bit 6</w:t>
       </w:r>
       <w:r>
         <w:rPr>
           <w:rFonts w:hint="eastAsia"/>
+          <w:sz w:val="16"/>
         </w:rPr>
         <w:t xml:space="preserve">개를 더해서 총 </w:t>
       </w:r>
       <w:r>
+        <w:rPr>
+          <w:sz w:val="16"/>
+        </w:rPr>
         <w:t>3</w:t>
       </w:r>
       <w:r>
         <w:rPr>
           <w:rFonts w:hint="eastAsia"/>
+          <w:sz w:val="16"/>
         </w:rPr>
         <w:t xml:space="preserve"> </w:t>
       </w:r>
       <w:r>
+        <w:rPr>
+          <w:sz w:val="16"/>
+        </w:rPr>
         <w:t>bit output</w:t>
       </w:r>
       <w:r>
         <w:rPr>
           <w:rFonts w:hint="eastAsia"/>
+          <w:sz w:val="16"/>
         </w:rPr>
         <w:t>을 만드는 거라서 크게 의미가 없다.</w:t>
       </w:r>
       <w:r>
+        <w:rPr>
+          <w:sz w:val="16"/>
+        </w:rPr>
         <w:t xml:space="preserve"> </w:t>
       </w:r>
     </w:p>
@@ -1470,62 +1978,86 @@
         <w:pStyle w:val="a3"/>
         <w:ind w:leftChars="0" w:left="760"/>
         <w:rPr>
-          <w:rFonts w:hint="eastAsia"/>
-        </w:rPr>
-      </w:pPr>
-      <w:r>
-        <w:rPr>
-          <w:rFonts w:hint="eastAsia"/>
+          <w:sz w:val="16"/>
+        </w:rPr>
+      </w:pPr>
+      <w:r>
+        <w:rPr>
+          <w:rFonts w:hint="eastAsia"/>
+          <w:sz w:val="16"/>
         </w:rPr>
         <w:t xml:space="preserve"> 오히려 </w:t>
       </w:r>
       <w:r>
+        <w:rPr>
+          <w:sz w:val="16"/>
+        </w:rPr>
         <w:t>logic</w:t>
       </w:r>
       <w:r>
         <w:rPr>
           <w:rFonts w:hint="eastAsia"/>
+          <w:sz w:val="16"/>
         </w:rPr>
         <w:t>을 d</w:t>
       </w:r>
       <w:r>
+        <w:rPr>
+          <w:sz w:val="16"/>
+        </w:rPr>
         <w:t>omino logic</w:t>
       </w:r>
       <w:r>
         <w:rPr>
           <w:rFonts w:hint="eastAsia"/>
+          <w:sz w:val="16"/>
         </w:rPr>
         <w:t>을 이용할 것인가,</w:t>
       </w:r>
       <w:r>
+        <w:rPr>
+          <w:sz w:val="16"/>
+        </w:rPr>
         <w:t xml:space="preserve"> </w:t>
       </w:r>
       <w:r>
         <w:rPr>
           <w:rFonts w:hint="eastAsia"/>
+          <w:sz w:val="16"/>
         </w:rPr>
         <w:t xml:space="preserve">통상적인 </w:t>
       </w:r>
       <w:proofErr w:type="spellStart"/>
       <w:r>
+        <w:rPr>
+          <w:sz w:val="16"/>
+        </w:rPr>
         <w:t>cmos</w:t>
       </w:r>
       <w:proofErr w:type="spellEnd"/>
       <w:r>
+        <w:rPr>
+          <w:sz w:val="16"/>
+        </w:rPr>
         <w:t xml:space="preserve"> logic</w:t>
       </w:r>
       <w:r>
         <w:rPr>
           <w:rFonts w:hint="eastAsia"/>
+          <w:sz w:val="16"/>
         </w:rPr>
         <w:t>을 이용할 것인가</w:t>
       </w:r>
       <w:r>
+        <w:rPr>
+          <w:sz w:val="16"/>
+        </w:rPr>
         <w:t xml:space="preserve"> </w:t>
       </w:r>
       <w:r>
         <w:rPr>
           <w:rFonts w:hint="eastAsia"/>
+          <w:sz w:val="16"/>
         </w:rPr>
         <w:t xml:space="preserve">가 </w:t>
       </w:r>
@@ -1533,6 +2065,7 @@
       <w:r>
         <w:rPr>
           <w:rFonts w:hint="eastAsia"/>
+          <w:sz w:val="16"/>
         </w:rPr>
         <w:t>중요할거</w:t>
       </w:r>
@@ -1540,6 +2073,7 @@
       <w:r>
         <w:rPr>
           <w:rFonts w:hint="eastAsia"/>
+          <w:sz w:val="16"/>
         </w:rPr>
         <w:t xml:space="preserve"> 같다. 이에 대해 생각해본 것을 적어보았다.</w:t>
       </w:r>
@@ -1549,7 +2083,7 @@
         <w:pStyle w:val="a3"/>
         <w:ind w:leftChars="0" w:left="760"/>
         <w:rPr>
-          <w:rFonts w:hint="eastAsia"/>
+          <w:sz w:val="16"/>
         </w:rPr>
       </w:pPr>
     </w:p>
@@ -1561,6 +2095,56 @@
     </w:sectPr>
   </w:body>
 </w:document>
+</file>
+
+<file path=word/endnotes.xml><?xml version="1.0" encoding="utf-8"?>
+<w:endnotes xmlns:wpc="http://schemas.microsoft.com/office/word/2010/wordprocessingCanvas" xmlns:cx="http://schemas.microsoft.com/office/drawing/2014/chartex" xmlns:cx1="http://schemas.microsoft.com/office/drawing/2015/9/8/chartex" xmlns:cx2="http://schemas.microsoft.com/office/drawing/2015/10/21/chartex" xmlns:cx3="http://schemas.microsoft.com/office/drawing/2016/5/9/chartex" xmlns:cx4="http://schemas.microsoft.com/office/drawing/2016/5/10/chartex" xmlns:cx5="http://schemas.microsoft.com/office/drawing/2016/5/11/chartex" xmlns:cx6="http://schemas.microsoft.com/office/drawing/2016/5/12/chartex" xmlns:cx7="http://schemas.microsoft.com/office/drawing/2016/5/13/chartex" xmlns:cx8="http://schemas.microsoft.com/office/drawing/2016/5/14/chartex" xmlns:mc="http://schemas.openxmlformats.org/markup-compatibility/2006" xmlns:aink="http://schemas.microsoft.com/office/drawing/2016/ink" xmlns:am3d="http://schemas.microsoft.com/office/drawing/2017/model3d" xmlns:o="urn:schemas-microsoft-com:office:office" xmlns:r="http://schemas.openxmlformats.org/officeDocument/2006/relationships" xmlns:m="http://schemas.openxmlformats.org/officeDocument/2006/math" xmlns:v="urn:schemas-microsoft-com:vml" xmlns:wp14="http://schemas.microsoft.com/office/word/2010/wordprocessingDrawing" xmlns:wp="http://schemas.openxmlformats.org/drawingml/2006/wordprocessingDrawing" xmlns:w10="urn:schemas-microsoft-com:office:word" xmlns:w="http://schemas.openxmlformats.org/wordprocessingml/2006/main" xmlns:w14="http://schemas.microsoft.com/office/word/2010/wordml" xmlns:w15="http://schemas.microsoft.com/office/word/2012/wordml" xmlns:w16cid="http://schemas.microsoft.com/office/word/2016/wordml/cid" xmlns:w16se="http://schemas.microsoft.com/office/word/2015/wordml/symex" xmlns:wpg="http://schemas.microsoft.com/office/word/2010/wordprocessingGroup" xmlns:wpi="http://schemas.microsoft.com/office/word/2010/wordprocessingInk" xmlns:wne="http://schemas.microsoft.com/office/word/2006/wordml" xmlns:wps="http://schemas.microsoft.com/office/word/2010/wordprocessingShape" mc:Ignorable="w14 w15 w16se w16cid wp14">
+  <w:endnote w:type="separator" w:id="-1">
+    <w:p>
+      <w:pPr>
+        <w:spacing w:after="0" w:line="240" w:lineRule="auto"/>
+      </w:pPr>
+      <w:r>
+        <w:separator/>
+      </w:r>
+    </w:p>
+  </w:endnote>
+  <w:endnote w:type="continuationSeparator" w:id="0">
+    <w:p>
+      <w:pPr>
+        <w:spacing w:after="0" w:line="240" w:lineRule="auto"/>
+      </w:pPr>
+      <w:r>
+        <w:continuationSeparator/>
+      </w:r>
+    </w:p>
+  </w:endnote>
+</w:endnotes>
+</file>
+
+<file path=word/footnotes.xml><?xml version="1.0" encoding="utf-8"?>
+<w:footnotes xmlns:wpc="http://schemas.microsoft.com/office/word/2010/wordprocessingCanvas" xmlns:cx="http://schemas.microsoft.com/office/drawing/2014/chartex" xmlns:cx1="http://schemas.microsoft.com/office/drawing/2015/9/8/chartex" xmlns:cx2="http://schemas.microsoft.com/office/drawing/2015/10/21/chartex" xmlns:cx3="http://schemas.microsoft.com/office/drawing/2016/5/9/chartex" xmlns:cx4="http://schemas.microsoft.com/office/drawing/2016/5/10/chartex" xmlns:cx5="http://schemas.microsoft.com/office/drawing/2016/5/11/chartex" xmlns:cx6="http://schemas.microsoft.com/office/drawing/2016/5/12/chartex" xmlns:cx7="http://schemas.microsoft.com/office/drawing/2016/5/13/chartex" xmlns:cx8="http://schemas.microsoft.com/office/drawing/2016/5/14/chartex" xmlns:mc="http://schemas.openxmlformats.org/markup-compatibility/2006" xmlns:aink="http://schemas.microsoft.com/office/drawing/2016/ink" xmlns:am3d="http://schemas.microsoft.com/office/drawing/2017/model3d" xmlns:o="urn:schemas-microsoft-com:office:office" xmlns:r="http://schemas.openxmlformats.org/officeDocument/2006/relationships" xmlns:m="http://schemas.openxmlformats.org/officeDocument/2006/math" xmlns:v="urn:schemas-microsoft-com:vml" xmlns:wp14="http://schemas.microsoft.com/office/word/2010/wordprocessingDrawing" xmlns:wp="http://schemas.openxmlformats.org/drawingml/2006/wordprocessingDrawing" xmlns:w10="urn:schemas-microsoft-com:office:word" xmlns:w="http://schemas.openxmlformats.org/wordprocessingml/2006/main" xmlns:w14="http://schemas.microsoft.com/office/word/2010/wordml" xmlns:w15="http://schemas.microsoft.com/office/word/2012/wordml" xmlns:w16cid="http://schemas.microsoft.com/office/word/2016/wordml/cid" xmlns:w16se="http://schemas.microsoft.com/office/word/2015/wordml/symex" xmlns:wpg="http://schemas.microsoft.com/office/word/2010/wordprocessingGroup" xmlns:wpi="http://schemas.microsoft.com/office/word/2010/wordprocessingInk" xmlns:wne="http://schemas.microsoft.com/office/word/2006/wordml" xmlns:wps="http://schemas.microsoft.com/office/word/2010/wordprocessingShape" mc:Ignorable="w14 w15 w16se w16cid wp14">
+  <w:footnote w:type="separator" w:id="-1">
+    <w:p>
+      <w:pPr>
+        <w:spacing w:after="0" w:line="240" w:lineRule="auto"/>
+      </w:pPr>
+      <w:r>
+        <w:separator/>
+      </w:r>
+    </w:p>
+  </w:footnote>
+  <w:footnote w:type="continuationSeparator" w:id="0">
+    <w:p>
+      <w:pPr>
+        <w:spacing w:after="0" w:line="240" w:lineRule="auto"/>
+      </w:pPr>
+      <w:r>
+        <w:continuationSeparator/>
+      </w:r>
+    </w:p>
+  </w:footnote>
+</w:footnotes>
 </file>
 
 <file path=word/numbering.xml><?xml version="1.0" encoding="utf-8"?>
@@ -2310,6 +2894,50 @@
       <w:ind w:leftChars="400" w:left="800"/>
     </w:pPr>
   </w:style>
+  <w:style w:type="paragraph" w:styleId="a4">
+    <w:name w:val="header"/>
+    <w:basedOn w:val="a"/>
+    <w:link w:val="Char"/>
+    <w:uiPriority w:val="99"/>
+    <w:unhideWhenUsed/>
+    <w:rsid w:val="00A5066F"/>
+    <w:pPr>
+      <w:tabs>
+        <w:tab w:val="center" w:pos="4513"/>
+        <w:tab w:val="right" w:pos="9026"/>
+      </w:tabs>
+      <w:snapToGrid w:val="0"/>
+    </w:pPr>
+  </w:style>
+  <w:style w:type="character" w:customStyle="1" w:styleId="Char">
+    <w:name w:val="머리글 Char"/>
+    <w:basedOn w:val="a0"/>
+    <w:link w:val="a4"/>
+    <w:uiPriority w:val="99"/>
+    <w:rsid w:val="00A5066F"/>
+  </w:style>
+  <w:style w:type="paragraph" w:styleId="a5">
+    <w:name w:val="footer"/>
+    <w:basedOn w:val="a"/>
+    <w:link w:val="Char0"/>
+    <w:uiPriority w:val="99"/>
+    <w:unhideWhenUsed/>
+    <w:rsid w:val="00A5066F"/>
+    <w:pPr>
+      <w:tabs>
+        <w:tab w:val="center" w:pos="4513"/>
+        <w:tab w:val="right" w:pos="9026"/>
+      </w:tabs>
+      <w:snapToGrid w:val="0"/>
+    </w:pPr>
+  </w:style>
+  <w:style w:type="character" w:customStyle="1" w:styleId="Char0">
+    <w:name w:val="바닥글 Char"/>
+    <w:basedOn w:val="a0"/>
+    <w:link w:val="a5"/>
+    <w:uiPriority w:val="99"/>
+    <w:rsid w:val="00A5066F"/>
+  </w:style>
 </w:styles>
 </file>
 

</xml_diff>